<commit_message>
update after check 2
</commit_message>
<xml_diff>
--- a/Lyashenko_V_IKBO-01-20_DB_PR.docx
+++ b/Lyashenko_V_IKBO-01-20_DB_PR.docx
@@ -375,7 +375,16 @@
           <w:szCs w:val="28"/>
           <w:lang w:val="ru-RU" w:eastAsia="ru-RU"/>
         </w:rPr>
-        <w:t>ПРИКЛАДНОЙ ИНФОРМАТИКИ (ПИ)</w:t>
+        <w:t>ПРОМЫШЛЕННОЙ</w:t>
+      </w:r>
+      <w:r>
+        <w:rPr>
+          <w:rFonts w:ascii="Times New Roman" w:eastAsia="Times New Roman" w:hAnsi="Times New Roman" w:cs="Times New Roman"/>
+          <w:sz w:val="28"/>
+          <w:szCs w:val="28"/>
+          <w:lang w:val="ru-RU" w:eastAsia="ru-RU"/>
+        </w:rPr>
+        <w:t xml:space="preserve"> ИНФОРМАТИКИ (ПИ)</w:t>
       </w:r>
     </w:p>
     <w:p>
@@ -954,7 +963,7 @@
         <w:rPr>
           <w:noProof/>
         </w:rPr>
-        <w:pict w14:anchorId="5E4298A3">
+        <w:pict w14:anchorId="60313755">
           <v:shapetype id="_x0000_t202" coordsize="21600,21600" o:spt="202" path="m,l,21600r21600,l21600,xe">
             <v:stroke joinstyle="miter"/>
             <v:path gradientshapeok="t" o:connecttype="rect"/>
@@ -1121,7 +1130,7 @@
             </w:rPr>
             <w:fldChar w:fldCharType="separate"/>
           </w:r>
-          <w:hyperlink w:anchor="_Toc101130007" w:history="1">
+          <w:hyperlink w:anchor="_Toc101623821" w:history="1">
             <w:r>
               <w:rPr>
                 <w:rStyle w:val="a5"/>
@@ -1130,7 +1139,7 @@
                 <w:sz w:val="28"/>
                 <w:szCs w:val="28"/>
               </w:rPr>
-              <w:t>1. Проектирование диаграмм в методологиях IDEF0, IDEF3, DFD в предметной области «Гостиница»</w:t>
+              <w:t>1. Проектирование диаграмм в методологиях IDEF0, IDEF3, DFD в предметной области «Платная поликлиника»</w:t>
             </w:r>
             <w:r>
               <w:rPr>
@@ -1160,7 +1169,7 @@
                 <w:sz w:val="28"/>
                 <w:szCs w:val="28"/>
               </w:rPr>
-              <w:instrText xml:space="preserve"> PAGEREF _Toc101130007 \h </w:instrText>
+              <w:instrText xml:space="preserve"> PAGEREF _Toc101623821 \h </w:instrText>
             </w:r>
             <w:r>
               <w:rPr>
@@ -1217,7 +1226,7 @@
               <w:lang w:val="ru-RU" w:eastAsia="ru-RU"/>
             </w:rPr>
           </w:pPr>
-          <w:hyperlink w:anchor="_Toc101130008" w:history="1">
+          <w:hyperlink w:anchor="_Toc101623822" w:history="1">
             <w:r>
               <w:rPr>
                 <w:rStyle w:val="a5"/>
@@ -1256,7 +1265,7 @@
                 <w:sz w:val="28"/>
                 <w:szCs w:val="28"/>
               </w:rPr>
-              <w:instrText xml:space="preserve"> PAGEREF _Toc101130008 \h </w:instrText>
+              <w:instrText xml:space="preserve"> PAGEREF _Toc101623822 \h </w:instrText>
             </w:r>
             <w:r>
               <w:rPr>
@@ -1313,7 +1322,7 @@
               <w:lang w:val="ru-RU" w:eastAsia="ru-RU"/>
             </w:rPr>
           </w:pPr>
-          <w:hyperlink w:anchor="_Toc101130009" w:history="1">
+          <w:hyperlink w:anchor="_Toc101623823" w:history="1">
             <w:r>
               <w:rPr>
                 <w:rStyle w:val="a5"/>
@@ -1352,7 +1361,7 @@
                 <w:sz w:val="28"/>
                 <w:szCs w:val="28"/>
               </w:rPr>
-              <w:instrText xml:space="preserve"> PAGEREF _Toc101130009 \h </w:instrText>
+              <w:instrText xml:space="preserve"> PAGEREF _Toc101623823 \h </w:instrText>
             </w:r>
             <w:r>
               <w:rPr>
@@ -1406,7 +1415,7 @@
               <w:lang w:val="ru-RU" w:eastAsia="ru-RU"/>
             </w:rPr>
           </w:pPr>
-          <w:hyperlink w:anchor="_Toc101130010" w:history="1">
+          <w:hyperlink w:anchor="_Toc101623824" w:history="1">
             <w:r>
               <w:rPr>
                 <w:rStyle w:val="a5"/>
@@ -1415,7 +1424,7 @@
                 <w:sz w:val="28"/>
                 <w:szCs w:val="28"/>
               </w:rPr>
-              <w:t>2. Проектирование UML диаграмм предметной области «Гостиница»</w:t>
+              <w:t>2. Проектирование UML диаграмм предметной области «Платная поликлиника»</w:t>
             </w:r>
             <w:r>
               <w:rPr>
@@ -1445,7 +1454,7 @@
                 <w:sz w:val="28"/>
                 <w:szCs w:val="28"/>
               </w:rPr>
-              <w:instrText xml:space="preserve"> PAGEREF _Toc101130010 \h </w:instrText>
+              <w:instrText xml:space="preserve"> PAGEREF _Toc101623824 \h </w:instrText>
             </w:r>
             <w:r>
               <w:rPr>
@@ -1502,7 +1511,7 @@
               <w:lang w:val="ru-RU" w:eastAsia="ru-RU"/>
             </w:rPr>
           </w:pPr>
-          <w:hyperlink w:anchor="_Toc101130011" w:history="1">
+          <w:hyperlink w:anchor="_Toc101623825" w:history="1">
             <w:r>
               <w:rPr>
                 <w:rStyle w:val="a5"/>
@@ -1541,7 +1550,7 @@
                 <w:sz w:val="28"/>
                 <w:szCs w:val="28"/>
               </w:rPr>
-              <w:instrText xml:space="preserve"> PAGEREF _Toc101130011 \h </w:instrText>
+              <w:instrText xml:space="preserve"> PAGEREF _Toc101623825 \h </w:instrText>
             </w:r>
             <w:r>
               <w:rPr>
@@ -1598,7 +1607,7 @@
               <w:lang w:val="ru-RU" w:eastAsia="ru-RU"/>
             </w:rPr>
           </w:pPr>
-          <w:hyperlink w:anchor="_Toc101130012" w:history="1">
+          <w:hyperlink w:anchor="_Toc101623826" w:history="1">
             <w:r>
               <w:rPr>
                 <w:rStyle w:val="a5"/>
@@ -1607,7 +1616,7 @@
                 <w:sz w:val="28"/>
                 <w:szCs w:val="28"/>
               </w:rPr>
-              <w:t>2.2. Выполнение задания 1</w:t>
+              <w:t>2.2. Выполнение задания 2</w:t>
             </w:r>
             <w:r>
               <w:rPr>
@@ -1637,7 +1646,7 @@
                 <w:sz w:val="28"/>
                 <w:szCs w:val="28"/>
               </w:rPr>
-              <w:instrText xml:space="preserve"> PAGEREF _Toc101130012 \h </w:instrText>
+              <w:instrText xml:space="preserve"> PAGEREF _Toc101623826 \h </w:instrText>
             </w:r>
             <w:r>
               <w:rPr>
@@ -1691,7 +1700,7 @@
               <w:lang w:val="ru-RU" w:eastAsia="ru-RU"/>
             </w:rPr>
           </w:pPr>
-          <w:hyperlink w:anchor="_Toc101130013" w:history="1">
+          <w:hyperlink w:anchor="_Toc101623827" w:history="1">
             <w:r>
               <w:rPr>
                 <w:rStyle w:val="a5"/>
@@ -1700,7 +1709,7 @@
                 <w:sz w:val="28"/>
                 <w:szCs w:val="28"/>
               </w:rPr>
-              <w:t>Выводы</w:t>
+              <w:t>Заключение</w:t>
             </w:r>
             <w:r>
               <w:rPr>
@@ -1730,100 +1739,7 @@
                 <w:sz w:val="28"/>
                 <w:szCs w:val="28"/>
               </w:rPr>
-              <w:instrText xml:space="preserve"> PAGEREF _Toc101130013 \h </w:instrText>
-            </w:r>
-            <w:r>
-              <w:rPr>
-                <w:rFonts w:ascii="Times New Roman" w:hAnsi="Times New Roman" w:cs="Times New Roman"/>
-                <w:noProof/>
-                <w:webHidden/>
-                <w:sz w:val="28"/>
-                <w:szCs w:val="28"/>
-              </w:rPr>
-            </w:r>
-            <w:r>
-              <w:rPr>
-                <w:rFonts w:ascii="Times New Roman" w:hAnsi="Times New Roman" w:cs="Times New Roman"/>
-                <w:noProof/>
-                <w:webHidden/>
-                <w:sz w:val="28"/>
-                <w:szCs w:val="28"/>
-              </w:rPr>
-              <w:fldChar w:fldCharType="separate"/>
-            </w:r>
-            <w:r>
-              <w:rPr>
-                <w:rFonts w:ascii="Times New Roman" w:hAnsi="Times New Roman" w:cs="Times New Roman"/>
-                <w:noProof/>
-                <w:webHidden/>
-                <w:sz w:val="28"/>
-                <w:szCs w:val="28"/>
-              </w:rPr>
-              <w:t>28</w:t>
-            </w:r>
-            <w:r>
-              <w:rPr>
-                <w:rFonts w:ascii="Times New Roman" w:hAnsi="Times New Roman" w:cs="Times New Roman"/>
-                <w:noProof/>
-                <w:webHidden/>
-                <w:sz w:val="28"/>
-                <w:szCs w:val="28"/>
-              </w:rPr>
-              <w:fldChar w:fldCharType="end"/>
-            </w:r>
-          </w:hyperlink>
-        </w:p>
-        <w:p>
-          <w:pPr>
-            <w:pStyle w:val="11"/>
-            <w:rPr>
-              <w:rFonts w:ascii="Times New Roman" w:eastAsiaTheme="minorEastAsia" w:hAnsi="Times New Roman" w:cs="Times New Roman"/>
-              <w:noProof/>
-              <w:sz w:val="28"/>
-              <w:szCs w:val="28"/>
-              <w:lang w:val="ru-RU" w:eastAsia="ru-RU"/>
-            </w:rPr>
-          </w:pPr>
-          <w:hyperlink w:anchor="_Toc101130014" w:history="1">
-            <w:r>
-              <w:rPr>
-                <w:rStyle w:val="a5"/>
-                <w:rFonts w:ascii="Times New Roman" w:hAnsi="Times New Roman" w:cs="Times New Roman"/>
-                <w:noProof/>
-                <w:sz w:val="28"/>
-                <w:szCs w:val="28"/>
-              </w:rPr>
-              <w:t>Список информационных источников</w:t>
-            </w:r>
-            <w:r>
-              <w:rPr>
-                <w:rFonts w:ascii="Times New Roman" w:hAnsi="Times New Roman" w:cs="Times New Roman"/>
-                <w:noProof/>
-                <w:webHidden/>
-                <w:sz w:val="28"/>
-                <w:szCs w:val="28"/>
-              </w:rPr>
-              <w:tab/>
-            </w:r>
-            <w:r>
-              <w:rPr>
-                <w:rFonts w:ascii="Times New Roman" w:hAnsi="Times New Roman" w:cs="Times New Roman"/>
-                <w:noProof/>
-                <w:webHidden/>
-                <w:sz w:val="28"/>
-                <w:szCs w:val="28"/>
-              </w:rPr>
-              <w:fldChar w:fldCharType="begin"/>
-            </w:r>
-            <w:r>
-              <w:rPr>
-                <w:rFonts w:ascii="Times New Roman" w:hAnsi="Times New Roman" w:cs="Times New Roman"/>
-                <w:noProof/>
-                <w:webHidden/>
-                <w:sz w:val="28"/>
-                <w:szCs w:val="28"/>
-              </w:rPr>
-              <w:instrText xml:space="preserve"> PAGEREF _Toc101130014 \h </w:instrText>
+              <w:instrText xml:space="preserve"> PAGEREF _Toc101623827 \h </w:instrText>
             </w:r>
             <w:r>
               <w:rPr>
@@ -1868,6 +1784,99 @@
         </w:p>
         <w:p>
           <w:pPr>
+            <w:pStyle w:val="11"/>
+            <w:rPr>
+              <w:rFonts w:ascii="Times New Roman" w:eastAsiaTheme="minorEastAsia" w:hAnsi="Times New Roman" w:cs="Times New Roman"/>
+              <w:noProof/>
+              <w:sz w:val="28"/>
+              <w:szCs w:val="28"/>
+              <w:lang w:val="ru-RU" w:eastAsia="ru-RU"/>
+            </w:rPr>
+          </w:pPr>
+          <w:hyperlink w:anchor="_Toc101623828" w:history="1">
+            <w:r>
+              <w:rPr>
+                <w:rStyle w:val="a5"/>
+                <w:rFonts w:ascii="Times New Roman" w:hAnsi="Times New Roman" w:cs="Times New Roman"/>
+                <w:noProof/>
+                <w:sz w:val="28"/>
+                <w:szCs w:val="28"/>
+              </w:rPr>
+              <w:t>Список информационных источников</w:t>
+            </w:r>
+            <w:r>
+              <w:rPr>
+                <w:rFonts w:ascii="Times New Roman" w:hAnsi="Times New Roman" w:cs="Times New Roman"/>
+                <w:noProof/>
+                <w:webHidden/>
+                <w:sz w:val="28"/>
+                <w:szCs w:val="28"/>
+              </w:rPr>
+              <w:tab/>
+            </w:r>
+            <w:r>
+              <w:rPr>
+                <w:rFonts w:ascii="Times New Roman" w:hAnsi="Times New Roman" w:cs="Times New Roman"/>
+                <w:noProof/>
+                <w:webHidden/>
+                <w:sz w:val="28"/>
+                <w:szCs w:val="28"/>
+              </w:rPr>
+              <w:fldChar w:fldCharType="begin"/>
+            </w:r>
+            <w:r>
+              <w:rPr>
+                <w:rFonts w:ascii="Times New Roman" w:hAnsi="Times New Roman" w:cs="Times New Roman"/>
+                <w:noProof/>
+                <w:webHidden/>
+                <w:sz w:val="28"/>
+                <w:szCs w:val="28"/>
+              </w:rPr>
+              <w:instrText xml:space="preserve"> PAGEREF _Toc101623828 \h </w:instrText>
+            </w:r>
+            <w:r>
+              <w:rPr>
+                <w:rFonts w:ascii="Times New Roman" w:hAnsi="Times New Roman" w:cs="Times New Roman"/>
+                <w:noProof/>
+                <w:webHidden/>
+                <w:sz w:val="28"/>
+                <w:szCs w:val="28"/>
+              </w:rPr>
+            </w:r>
+            <w:r>
+              <w:rPr>
+                <w:rFonts w:ascii="Times New Roman" w:hAnsi="Times New Roman" w:cs="Times New Roman"/>
+                <w:noProof/>
+                <w:webHidden/>
+                <w:sz w:val="28"/>
+                <w:szCs w:val="28"/>
+              </w:rPr>
+              <w:fldChar w:fldCharType="separate"/>
+            </w:r>
+            <w:r>
+              <w:rPr>
+                <w:rFonts w:ascii="Times New Roman" w:hAnsi="Times New Roman" w:cs="Times New Roman"/>
+                <w:noProof/>
+                <w:webHidden/>
+                <w:sz w:val="28"/>
+                <w:szCs w:val="28"/>
+              </w:rPr>
+              <w:t>30</w:t>
+            </w:r>
+            <w:r>
+              <w:rPr>
+                <w:rFonts w:ascii="Times New Roman" w:hAnsi="Times New Roman" w:cs="Times New Roman"/>
+                <w:noProof/>
+                <w:webHidden/>
+                <w:sz w:val="28"/>
+                <w:szCs w:val="28"/>
+              </w:rPr>
+              <w:fldChar w:fldCharType="end"/>
+            </w:r>
+          </w:hyperlink>
+        </w:p>
+        <w:p>
+          <w:pPr>
             <w:tabs>
               <w:tab w:val="left" w:pos="0"/>
               <w:tab w:val="right" w:leader="dot" w:pos="9923"/>
@@ -1917,8 +1926,8 @@
       <w:pPr>
         <w:pStyle w:val="1"/>
       </w:pPr>
-      <w:bookmarkStart w:id="12" w:name="_Toc101130007"/>
-      <w:bookmarkStart w:id="13" w:name="_Toc69815462"/>
+      <w:bookmarkStart w:id="12" w:name="_Toc69815462"/>
+      <w:bookmarkStart w:id="13" w:name="_Toc101623821"/>
       <w:r>
         <w:lastRenderedPageBreak/>
         <w:t xml:space="preserve">1. </w:t>
@@ -1962,13 +1971,13 @@
       <w:r>
         <w:t>»</w:t>
       </w:r>
-      <w:bookmarkEnd w:id="12"/>
+      <w:bookmarkEnd w:id="13"/>
     </w:p>
     <w:p>
       <w:pPr>
         <w:pStyle w:val="2"/>
       </w:pPr>
-      <w:bookmarkStart w:id="14" w:name="_Toc101130008"/>
+      <w:bookmarkStart w:id="14" w:name="_Toc101623822"/>
       <w:r>
         <w:t xml:space="preserve">1.1. </w:t>
       </w:r>
@@ -2028,7 +2037,7 @@
       <w:pPr>
         <w:pStyle w:val="2"/>
       </w:pPr>
-      <w:bookmarkStart w:id="15" w:name="_Toc101130009"/>
+      <w:bookmarkStart w:id="15" w:name="_Toc101623823"/>
       <w:r>
         <w:t>1.</w:t>
       </w:r>
@@ -2040,7 +2049,7 @@
       </w:r>
       <w:bookmarkEnd w:id="15"/>
     </w:p>
-    <w:bookmarkEnd w:id="13"/>
+    <w:bookmarkEnd w:id="12"/>
     <w:p>
       <w:pPr>
         <w:spacing w:line="360" w:lineRule="auto"/>
@@ -3874,10 +3883,10 @@
           <w:noProof/>
         </w:rPr>
         <w:drawing>
-          <wp:inline distT="0" distB="0" distL="0" distR="0" wp14:anchorId="2BE02E5F" wp14:editId="253CD735">
-            <wp:extent cx="5603822" cy="3918857"/>
+          <wp:inline distT="0" distB="0" distL="0" distR="0" wp14:anchorId="7E35A695" wp14:editId="1B744D3C">
+            <wp:extent cx="5617028" cy="3946646"/>
             <wp:effectExtent l="0" t="0" r="0" b="0"/>
-            <wp:docPr id="19" name="Рисунок 19"/>
+            <wp:docPr id="7" name="Рисунок 7"/>
             <wp:cNvGraphicFramePr>
               <a:graphicFrameLocks xmlns:a="http://schemas.openxmlformats.org/drawingml/2006/main" noChangeAspect="1"/>
             </wp:cNvGraphicFramePr>
@@ -3885,7 +3894,7 @@
               <a:graphicData uri="http://schemas.openxmlformats.org/drawingml/2006/picture">
                 <pic:pic xmlns:pic="http://schemas.openxmlformats.org/drawingml/2006/picture">
                   <pic:nvPicPr>
-                    <pic:cNvPr id="19" name="Рисунок 19"/>
+                    <pic:cNvPr id="7" name="Рисунок 7"/>
                     <pic:cNvPicPr/>
                   </pic:nvPicPr>
                   <pic:blipFill>
@@ -3903,7 +3912,7 @@
                   <pic:spPr>
                     <a:xfrm>
                       <a:off x="0" y="0"/>
-                      <a:ext cx="5626334" cy="3934600"/>
+                      <a:ext cx="5636247" cy="3960149"/>
                     </a:xfrm>
                     <a:prstGeom prst="rect">
                       <a:avLst/>
@@ -4585,10 +4594,10 @@
           <w:noProof/>
         </w:rPr>
         <w:drawing>
-          <wp:inline distT="0" distB="0" distL="0" distR="0" wp14:anchorId="187CA632" wp14:editId="49ED3042">
-            <wp:extent cx="5590918" cy="3905794"/>
+          <wp:inline distT="0" distB="0" distL="0" distR="0" wp14:anchorId="267001D1" wp14:editId="23C5D791">
+            <wp:extent cx="5677318" cy="3958535"/>
             <wp:effectExtent l="0" t="0" r="0" b="0"/>
-            <wp:docPr id="11" name="Рисунок 11"/>
+            <wp:docPr id="12" name="Рисунок 12"/>
             <wp:cNvGraphicFramePr>
               <a:graphicFrameLocks xmlns:a="http://schemas.openxmlformats.org/drawingml/2006/main" noChangeAspect="1"/>
             </wp:cNvGraphicFramePr>
@@ -4596,7 +4605,7 @@
               <a:graphicData uri="http://schemas.openxmlformats.org/drawingml/2006/picture">
                 <pic:pic xmlns:pic="http://schemas.openxmlformats.org/drawingml/2006/picture">
                   <pic:nvPicPr>
-                    <pic:cNvPr id="11" name="Рисунок 11"/>
+                    <pic:cNvPr id="12" name="Рисунок 12"/>
                     <pic:cNvPicPr/>
                   </pic:nvPicPr>
                   <pic:blipFill>
@@ -4614,7 +4623,7 @@
                   <pic:spPr>
                     <a:xfrm>
                       <a:off x="0" y="0"/>
-                      <a:ext cx="5592546" cy="3906931"/>
+                      <a:ext cx="5696301" cy="3971771"/>
                     </a:xfrm>
                     <a:prstGeom prst="rect">
                       <a:avLst/>
@@ -5097,10 +5106,10 @@
           <w:noProof/>
         </w:rPr>
         <w:drawing>
-          <wp:inline distT="0" distB="0" distL="0" distR="0" wp14:anchorId="3E032A6C" wp14:editId="011AC782">
-            <wp:extent cx="5375868" cy="3738914"/>
+          <wp:inline distT="0" distB="0" distL="0" distR="0" wp14:anchorId="3BFB4940" wp14:editId="3CD2A9AB">
+            <wp:extent cx="5737608" cy="4007087"/>
             <wp:effectExtent l="0" t="0" r="0" b="0"/>
-            <wp:docPr id="21" name="Рисунок 21"/>
+            <wp:docPr id="13" name="Рисунок 13"/>
             <wp:cNvGraphicFramePr>
               <a:graphicFrameLocks xmlns:a="http://schemas.openxmlformats.org/drawingml/2006/main" noChangeAspect="1"/>
             </wp:cNvGraphicFramePr>
@@ -5108,7 +5117,7 @@
               <a:graphicData uri="http://schemas.openxmlformats.org/drawingml/2006/picture">
                 <pic:pic xmlns:pic="http://schemas.openxmlformats.org/drawingml/2006/picture">
                   <pic:nvPicPr>
-                    <pic:cNvPr id="21" name="Рисунок 21"/>
+                    <pic:cNvPr id="13" name="Рисунок 13"/>
                     <pic:cNvPicPr/>
                   </pic:nvPicPr>
                   <pic:blipFill>
@@ -5126,7 +5135,7 @@
                   <pic:spPr>
                     <a:xfrm>
                       <a:off x="0" y="0"/>
-                      <a:ext cx="5383964" cy="3744545"/>
+                      <a:ext cx="5751862" cy="4017042"/>
                     </a:xfrm>
                     <a:prstGeom prst="rect">
                       <a:avLst/>
@@ -5269,10 +5278,10 @@
         </w:rPr>
         <w:lastRenderedPageBreak/>
         <w:drawing>
-          <wp:inline distT="0" distB="0" distL="0" distR="0" wp14:anchorId="4B44F59A" wp14:editId="409F2CE9">
-            <wp:extent cx="5351364" cy="3761642"/>
+          <wp:inline distT="0" distB="0" distL="0" distR="0" wp14:anchorId="49BF1DDA" wp14:editId="34A9A0AA">
+            <wp:extent cx="5617028" cy="3948965"/>
             <wp:effectExtent l="0" t="0" r="0" b="0"/>
-            <wp:docPr id="22" name="Рисунок 22"/>
+            <wp:docPr id="16" name="Рисунок 16"/>
             <wp:cNvGraphicFramePr>
               <a:graphicFrameLocks xmlns:a="http://schemas.openxmlformats.org/drawingml/2006/main" noChangeAspect="1"/>
             </wp:cNvGraphicFramePr>
@@ -5280,7 +5289,7 @@
               <a:graphicData uri="http://schemas.openxmlformats.org/drawingml/2006/picture">
                 <pic:pic xmlns:pic="http://schemas.openxmlformats.org/drawingml/2006/picture">
                   <pic:nvPicPr>
-                    <pic:cNvPr id="22" name="Рисунок 22"/>
+                    <pic:cNvPr id="16" name="Рисунок 16"/>
                     <pic:cNvPicPr/>
                   </pic:nvPicPr>
                   <pic:blipFill>
@@ -5298,7 +5307,7 @@
                   <pic:spPr>
                     <a:xfrm>
                       <a:off x="0" y="0"/>
-                      <a:ext cx="5354225" cy="3763653"/>
+                      <a:ext cx="5628366" cy="3956936"/>
                     </a:xfrm>
                     <a:prstGeom prst="rect">
                       <a:avLst/>
@@ -5525,7 +5534,7 @@
       <w:pPr>
         <w:pStyle w:val="1"/>
       </w:pPr>
-      <w:bookmarkStart w:id="16" w:name="_Toc101130010"/>
+      <w:bookmarkStart w:id="16" w:name="_Toc101623824"/>
       <w:r>
         <w:t>2</w:t>
       </w:r>
@@ -5548,7 +5557,7 @@
         <w:t xml:space="preserve"> предметной области «</w:t>
       </w:r>
       <w:r>
-        <w:t>Гостиница</w:t>
+        <w:t>Платная поликлиника</w:t>
       </w:r>
       <w:r>
         <w:t>»</w:t>
@@ -5559,7 +5568,7 @@
       <w:pPr>
         <w:pStyle w:val="2"/>
       </w:pPr>
-      <w:bookmarkStart w:id="17" w:name="_Toc101130011"/>
+      <w:bookmarkStart w:id="17" w:name="_Toc101623825"/>
       <w:r>
         <w:t>2</w:t>
       </w:r>
@@ -5610,7 +5619,7 @@
       <w:pPr>
         <w:pStyle w:val="2"/>
       </w:pPr>
-      <w:bookmarkStart w:id="18" w:name="_Toc101130012"/>
+      <w:bookmarkStart w:id="18" w:name="_Toc101623826"/>
       <w:r>
         <w:t>2</w:t>
       </w:r>
@@ -5621,7 +5630,10 @@
         <w:t>2. Выполнение задания</w:t>
       </w:r>
       <w:r>
-        <w:t xml:space="preserve"> 1</w:t>
+        <w:t xml:space="preserve"> </w:t>
+      </w:r>
+      <w:r>
+        <w:t>2</w:t>
       </w:r>
       <w:bookmarkEnd w:id="18"/>
     </w:p>
@@ -7186,123 +7198,6 @@
     </w:p>
     <w:p>
       <w:pPr>
-        <w:pStyle w:val="1"/>
-      </w:pPr>
-      <w:bookmarkStart w:id="19" w:name="_Toc101130013"/>
-      <w:r>
-        <w:t>Выводы</w:t>
-      </w:r>
-      <w:bookmarkEnd w:id="19"/>
-    </w:p>
-    <w:p>
-      <w:pPr>
-        <w:pStyle w:val="af5"/>
-      </w:pPr>
-      <w:r>
-        <w:t xml:space="preserve">В ходе выполнения данной практической работы были изучены основные методы </w:t>
-      </w:r>
-      <w:r>
-        <w:t xml:space="preserve">моделирования и </w:t>
-      </w:r>
-      <w:r>
-        <w:t>проектирования</w:t>
-      </w:r>
-      <w:r>
-        <w:t xml:space="preserve"> систем</w:t>
-      </w:r>
-      <w:r>
-        <w:t>,</w:t>
-      </w:r>
-      <w:r>
-        <w:t xml:space="preserve"> была спроектирована система организации работы платной поликлиники (согласно варианту)</w:t>
-      </w:r>
-      <w:r>
-        <w:t>.</w:t>
-      </w:r>
-      <w:r>
-        <w:t xml:space="preserve"> </w:t>
-      </w:r>
-      <w:r>
-        <w:t xml:space="preserve">В первой части работы были применены методологии </w:t>
-      </w:r>
-      <w:r>
-        <w:rPr>
-          <w:lang w:val="en-US"/>
-        </w:rPr>
-        <w:t>IDEF</w:t>
-      </w:r>
-      <w:r>
-        <w:t xml:space="preserve">0, </w:t>
-      </w:r>
-      <w:r>
-        <w:rPr>
-          <w:lang w:val="en-US"/>
-        </w:rPr>
-        <w:t>IDEF</w:t>
-      </w:r>
-      <w:r>
-        <w:t xml:space="preserve">3, </w:t>
-      </w:r>
-      <w:r>
-        <w:rPr>
-          <w:lang w:val="en-US"/>
-        </w:rPr>
-        <w:t>DFD</w:t>
-      </w:r>
-      <w:r>
-        <w:t xml:space="preserve">, </w:t>
-      </w:r>
-      <w:r>
-        <w:t xml:space="preserve">а во второй – язык графического моделирования </w:t>
-      </w:r>
-      <w:r>
-        <w:rPr>
-          <w:lang w:val="en-US"/>
-        </w:rPr>
-        <w:t>UML</w:t>
-      </w:r>
-      <w:r>
-        <w:t>.</w:t>
-      </w:r>
-      <w:r>
-        <w:t xml:space="preserve"> Благод</w:t>
-      </w:r>
-      <w:r>
-        <w:t>а</w:t>
-      </w:r>
-      <w:r>
-        <w:t xml:space="preserve">ря многостороннему подходу к описанию системы с помощью диаграмм языка </w:t>
-      </w:r>
-      <w:r>
-        <w:rPr>
-          <w:lang w:val="en-US"/>
-        </w:rPr>
-        <w:t>UML</w:t>
-      </w:r>
-      <w:r>
-        <w:t xml:space="preserve"> </w:t>
-      </w:r>
-      <w:r>
-        <w:t xml:space="preserve">и многократной декомпозиции диаграммы системы </w:t>
-      </w:r>
-      <w:r>
-        <w:rPr>
-          <w:lang w:val="en-US"/>
-        </w:rPr>
-        <w:t>IDEF</w:t>
-      </w:r>
-      <w:r>
-        <w:t xml:space="preserve">0 </w:t>
-      </w:r>
-      <w:r>
-        <w:t>предметная область была полностью покрыта</w:t>
-      </w:r>
-      <w:r>
-        <w:t>.</w:t>
-      </w:r>
-    </w:p>
-    <w:p>
-      <w:pPr>
         <w:rPr>
           <w:rFonts w:ascii="Times New Roman" w:hAnsi="Times New Roman" w:cs="Times New Roman"/>
           <w:b/>
@@ -7311,14 +7206,169 @@
           <w:lang w:val="ru-RU"/>
         </w:rPr>
       </w:pPr>
-      <w:bookmarkStart w:id="20" w:name="_Toc101130014"/>
+      <w:r>
+        <w:rPr>
+          <w:lang w:val="ru-RU"/>
+        </w:rPr>
+        <w:br w:type="page"/>
+      </w:r>
     </w:p>
     <w:p>
       <w:pPr>
         <w:pStyle w:val="1"/>
       </w:pPr>
+      <w:bookmarkStart w:id="19" w:name="_Toc101623827"/>
       <w:r>
         <w:lastRenderedPageBreak/>
+        <w:t>Заключение</w:t>
+      </w:r>
+      <w:bookmarkEnd w:id="19"/>
+    </w:p>
+    <w:p>
+      <w:pPr>
+        <w:pStyle w:val="af5"/>
+      </w:pPr>
+      <w:r>
+        <w:t xml:space="preserve">В ходе выполнения данной практической работы были изучены основные методы </w:t>
+      </w:r>
+      <w:r>
+        <w:t xml:space="preserve">моделирования и </w:t>
+      </w:r>
+      <w:r>
+        <w:t>проектирования</w:t>
+      </w:r>
+      <w:r>
+        <w:t xml:space="preserve"> систем</w:t>
+      </w:r>
+      <w:r>
+        <w:t>,</w:t>
+      </w:r>
+      <w:r>
+        <w:t xml:space="preserve"> была спроектирована система организации работы платной поликлиники (согласно варианту)</w:t>
+      </w:r>
+      <w:r>
+        <w:t>.</w:t>
+      </w:r>
+      <w:r>
+        <w:t xml:space="preserve"> </w:t>
+      </w:r>
+      <w:r>
+        <w:t xml:space="preserve">В первой части работы были применены методологии </w:t>
+      </w:r>
+      <w:r>
+        <w:rPr>
+          <w:lang w:val="en-US"/>
+        </w:rPr>
+        <w:t>IDEF</w:t>
+      </w:r>
+      <w:r>
+        <w:t xml:space="preserve">0, </w:t>
+      </w:r>
+      <w:r>
+        <w:rPr>
+          <w:lang w:val="en-US"/>
+        </w:rPr>
+        <w:t>IDEF</w:t>
+      </w:r>
+      <w:r>
+        <w:t xml:space="preserve">3, </w:t>
+      </w:r>
+      <w:r>
+        <w:rPr>
+          <w:lang w:val="en-US"/>
+        </w:rPr>
+        <w:t>DFD</w:t>
+      </w:r>
+      <w:r>
+        <w:t xml:space="preserve">, </w:t>
+      </w:r>
+      <w:r>
+        <w:t xml:space="preserve">а во второй – язык графического моделирования </w:t>
+      </w:r>
+      <w:r>
+        <w:rPr>
+          <w:lang w:val="en-US"/>
+        </w:rPr>
+        <w:t>UML</w:t>
+      </w:r>
+      <w:r>
+        <w:t>.</w:t>
+      </w:r>
+      <w:r>
+        <w:t xml:space="preserve"> Благод</w:t>
+      </w:r>
+      <w:r>
+        <w:t>а</w:t>
+      </w:r>
+      <w:r>
+        <w:t xml:space="preserve">ря многостороннему подходу к описанию системы с помощью диаграмм языка </w:t>
+      </w:r>
+      <w:r>
+        <w:rPr>
+          <w:lang w:val="en-US"/>
+        </w:rPr>
+        <w:t>UML</w:t>
+      </w:r>
+      <w:r>
+        <w:t xml:space="preserve"> </w:t>
+      </w:r>
+      <w:r>
+        <w:t xml:space="preserve">и многократной декомпозиции диаграммы системы </w:t>
+      </w:r>
+      <w:r>
+        <w:rPr>
+          <w:lang w:val="en-US"/>
+        </w:rPr>
+        <w:t>IDEF</w:t>
+      </w:r>
+      <w:r>
+        <w:t xml:space="preserve">0 </w:t>
+      </w:r>
+      <w:r>
+        <w:t>предметная область была полностью покрыта</w:t>
+      </w:r>
+      <w:r>
+        <w:t>.</w:t>
+      </w:r>
+    </w:p>
+    <w:p>
+      <w:pPr>
+        <w:rPr>
+          <w:rFonts w:ascii="Times New Roman" w:hAnsi="Times New Roman" w:cs="Times New Roman"/>
+          <w:b/>
+          <w:sz w:val="32"/>
+          <w:szCs w:val="32"/>
+          <w:lang w:val="ru-RU"/>
+        </w:rPr>
+      </w:pPr>
+      <w:r>
+        <w:rPr>
+          <w:rFonts w:ascii="Times New Roman" w:hAnsi="Times New Roman" w:cs="Times New Roman"/>
+          <w:b/>
+          <w:sz w:val="32"/>
+          <w:szCs w:val="32"/>
+          <w:lang w:val="ru-RU"/>
+        </w:rPr>
+        <w:br w:type="page"/>
+      </w:r>
+    </w:p>
+    <w:p>
+      <w:pPr>
+        <w:rPr>
+          <w:rFonts w:ascii="Times New Roman" w:hAnsi="Times New Roman" w:cs="Times New Roman"/>
+          <w:b/>
+          <w:sz w:val="32"/>
+          <w:szCs w:val="32"/>
+          <w:lang w:val="ru-RU"/>
+        </w:rPr>
+      </w:pPr>
+    </w:p>
+    <w:p>
+      <w:pPr>
+        <w:pStyle w:val="1"/>
+      </w:pPr>
+      <w:bookmarkStart w:id="20" w:name="_Toc101623828"/>
+      <w:r>
         <w:t>Список и</w:t>
       </w:r>
       <w:r>

</xml_diff>